<commit_message>
add O analysis in rapport and O comments
</commit_message>
<xml_diff>
--- a/Rapport de TP.docx
+++ b/Rapport de TP.docx
@@ -22,7 +22,16 @@
         <w:t>correctement.</w:t>
       </w:r>
     </w:p>
-    <w:p/>
+    <w:p>
+      <w:pPr>
+        <w:rPr>
+          <w:b/>
+          <w:bCs/>
+          <w:sz w:val="24"/>
+          <w:szCs w:val="24"/>
+        </w:rPr>
+      </w:pPr>
+    </w:p>
     <w:p>
       <w:pPr>
         <w:pStyle w:val="Paragraphedeliste"/>
@@ -30,20 +39,1261 @@
           <w:ilvl w:val="0"/>
           <w:numId w:val="1"/>
         </w:numPr>
+        <w:rPr>
+          <w:b/>
+          <w:bCs/>
+          <w:sz w:val="28"/>
+          <w:szCs w:val="28"/>
+        </w:rPr>
       </w:pPr>
       <w:r>
+        <w:rPr>
+          <w:b/>
+          <w:bCs/>
+          <w:sz w:val="28"/>
+          <w:szCs w:val="28"/>
+        </w:rPr>
         <w:t xml:space="preserve">Analyse </w:t>
       </w:r>
       <w:r>
-        <w:t xml:space="preserve">de la complexité : </w:t>
+        <w:rPr>
+          <w:b/>
+          <w:bCs/>
+          <w:sz w:val="28"/>
+          <w:szCs w:val="28"/>
+        </w:rPr>
+        <w:t xml:space="preserve">théorique </w:t>
       </w:r>
+      <w:r>
+        <w:rPr>
+          <w:b/>
+          <w:bCs/>
+          <w:sz w:val="28"/>
+          <w:szCs w:val="28"/>
+        </w:rPr>
+        <w:t>de la complexité </w:t>
+      </w:r>
+    </w:p>
+    <w:p>
+      <w:pPr>
+        <w:pStyle w:val="Paragraphedeliste"/>
+        <w:ind w:left="360"/>
+        <w:rPr>
+          <w:b/>
+          <w:bCs/>
+          <w:sz w:val="28"/>
+          <w:szCs w:val="28"/>
+        </w:rPr>
+      </w:pPr>
+    </w:p>
+    <w:p>
+      <w:pPr>
+        <w:pStyle w:val="Paragraphedeliste"/>
+        <w:ind w:left="0"/>
+        <w:jc w:val="both"/>
+        <w:rPr>
+          <w:sz w:val="24"/>
+          <w:szCs w:val="24"/>
+        </w:rPr>
+      </w:pPr>
+      <w:r>
+        <w:rPr>
+          <w:sz w:val="24"/>
+          <w:szCs w:val="24"/>
+        </w:rPr>
+        <w:t xml:space="preserve">L’analyse théorique de la complexité sera présentée une fonction à la fois, selon l’exécution du programme dans le pire cas. </w:t>
+      </w:r>
+      <w:r>
+        <w:rPr>
+          <w:sz w:val="24"/>
+          <w:szCs w:val="24"/>
+        </w:rPr>
+        <w:t>Nous considérons une entrée de n bâtiment</w:t>
+      </w:r>
+      <w:r>
+        <w:rPr>
+          <w:sz w:val="24"/>
+          <w:szCs w:val="24"/>
+        </w:rPr>
+        <w:t>s</w:t>
+      </w:r>
+      <w:r>
+        <w:rPr>
+          <w:sz w:val="24"/>
+          <w:szCs w:val="24"/>
+        </w:rPr>
+        <w:t>. La méthode que nous avons choisie est d’</w:t>
+      </w:r>
+      <w:r>
+        <w:rPr>
+          <w:sz w:val="24"/>
+          <w:szCs w:val="24"/>
+        </w:rPr>
+        <w:t>additionner les O(n) de chaque fonction</w:t>
+      </w:r>
+      <w:r>
+        <w:rPr>
+          <w:sz w:val="24"/>
+          <w:szCs w:val="24"/>
+        </w:rPr>
+        <w:t xml:space="preserve"> majeure (ayant un temps non constant)</w:t>
+      </w:r>
+      <w:r>
+        <w:rPr>
+          <w:sz w:val="24"/>
+          <w:szCs w:val="24"/>
+        </w:rPr>
+        <w:t xml:space="preserve"> afin de trouver le O(n) de l’ensemble du programme.</w:t>
+      </w:r>
+      <w:r>
+        <w:rPr>
+          <w:sz w:val="24"/>
+          <w:szCs w:val="24"/>
+        </w:rPr>
+        <w:t xml:space="preserve"> </w:t>
+      </w:r>
+      <w:r>
+        <w:rPr>
+          <w:sz w:val="24"/>
+          <w:szCs w:val="24"/>
+        </w:rPr>
+        <w:t xml:space="preserve">Vous trouverez le </w:t>
+      </w:r>
+      <w:r>
+        <w:rPr>
+          <w:sz w:val="24"/>
+          <w:szCs w:val="24"/>
+        </w:rPr>
+        <w:t>nombre d’opérations de</w:t>
+      </w:r>
+      <w:r>
+        <w:rPr>
+          <w:sz w:val="24"/>
+          <w:szCs w:val="24"/>
+        </w:rPr>
+        <w:t xml:space="preserve">s méthodes </w:t>
+      </w:r>
+      <w:r>
+        <w:rPr>
+          <w:sz w:val="24"/>
+          <w:szCs w:val="24"/>
+        </w:rPr>
+        <w:t>écrit en commentaire dans le code</w:t>
+      </w:r>
+      <w:r>
+        <w:rPr>
+          <w:sz w:val="24"/>
+          <w:szCs w:val="24"/>
+        </w:rPr>
+        <w:t xml:space="preserve">, à l’exception des temps constants. </w:t>
+      </w:r>
+    </w:p>
+    <w:p>
+      <w:pPr>
+        <w:pStyle w:val="Paragraphedeliste"/>
+        <w:ind w:left="0"/>
+        <w:jc w:val="both"/>
+        <w:rPr>
+          <w:sz w:val="24"/>
+          <w:szCs w:val="24"/>
+        </w:rPr>
+      </w:pPr>
+    </w:p>
+    <w:p>
+      <w:pPr>
+        <w:pStyle w:val="Paragraphedeliste"/>
+        <w:ind w:left="0"/>
+        <w:jc w:val="both"/>
+        <w:rPr>
+          <w:sz w:val="24"/>
+          <w:szCs w:val="24"/>
+        </w:rPr>
+      </w:pPr>
+      <w:r>
+        <w:rPr>
+          <w:sz w:val="24"/>
+          <w:szCs w:val="24"/>
+        </w:rPr>
+        <w:t xml:space="preserve">D’abord, la première fonction importante appelée par </w:t>
+      </w:r>
+      <w:r>
+        <w:rPr>
+          <w:i/>
+          <w:iCs/>
+          <w:sz w:val="24"/>
+          <w:szCs w:val="24"/>
+        </w:rPr>
+        <w:t xml:space="preserve">Main </w:t>
+      </w:r>
+      <w:r>
+        <w:rPr>
+          <w:sz w:val="24"/>
+          <w:szCs w:val="24"/>
+        </w:rPr>
+        <w:t xml:space="preserve">est </w:t>
+      </w:r>
+      <w:proofErr w:type="spellStart"/>
+      <w:proofErr w:type="gramStart"/>
+      <w:r>
+        <w:rPr>
+          <w:i/>
+          <w:iCs/>
+          <w:sz w:val="24"/>
+          <w:szCs w:val="24"/>
+        </w:rPr>
+        <w:t>parse</w:t>
+      </w:r>
+      <w:proofErr w:type="spellEnd"/>
+      <w:r>
+        <w:rPr>
+          <w:i/>
+          <w:iCs/>
+          <w:sz w:val="24"/>
+          <w:szCs w:val="24"/>
+        </w:rPr>
+        <w:t>(</w:t>
+      </w:r>
+      <w:proofErr w:type="spellStart"/>
+      <w:proofErr w:type="gramEnd"/>
+      <w:r>
+        <w:rPr>
+          <w:i/>
+          <w:iCs/>
+          <w:sz w:val="24"/>
+          <w:szCs w:val="24"/>
+        </w:rPr>
+        <w:t>InputFile</w:t>
+      </w:r>
+      <w:proofErr w:type="spellEnd"/>
+      <w:r>
+        <w:rPr>
+          <w:i/>
+          <w:iCs/>
+          <w:sz w:val="24"/>
+          <w:szCs w:val="24"/>
+        </w:rPr>
+        <w:t>)</w:t>
+      </w:r>
+      <w:r>
+        <w:rPr>
+          <w:sz w:val="24"/>
+          <w:szCs w:val="24"/>
+        </w:rPr>
+        <w:t xml:space="preserve">. Cette fonction fait des opérations constantes, jusqu’à ce qu’elle entre dans une boucle </w:t>
+      </w:r>
+      <w:proofErr w:type="spellStart"/>
+      <w:r>
+        <w:rPr>
+          <w:sz w:val="24"/>
+          <w:szCs w:val="24"/>
+        </w:rPr>
+        <w:t>while</w:t>
+      </w:r>
+      <w:proofErr w:type="spellEnd"/>
+      <w:r>
+        <w:rPr>
+          <w:sz w:val="24"/>
+          <w:szCs w:val="24"/>
+        </w:rPr>
+        <w:t>. Le nombre d’opérations est d’approximativement 6n, ce qui donne O(n).</w:t>
+      </w:r>
+    </w:p>
+    <w:p>
+      <w:pPr>
+        <w:pStyle w:val="Paragraphedeliste"/>
+        <w:ind w:left="0"/>
+        <w:jc w:val="both"/>
+        <w:rPr>
+          <w:sz w:val="24"/>
+          <w:szCs w:val="24"/>
+        </w:rPr>
+      </w:pPr>
+    </w:p>
+    <w:p>
+      <w:pPr>
+        <w:pStyle w:val="Paragraphedeliste"/>
+        <w:ind w:left="0"/>
+        <w:jc w:val="both"/>
+        <w:rPr>
+          <w:sz w:val="24"/>
+          <w:szCs w:val="24"/>
+        </w:rPr>
+      </w:pPr>
+      <w:proofErr w:type="spellStart"/>
+      <w:r>
+        <w:rPr>
+          <w:sz w:val="24"/>
+          <w:szCs w:val="24"/>
+          <w:lang w:val="en-US"/>
+        </w:rPr>
+        <w:t>Ensuite</w:t>
+      </w:r>
+      <w:proofErr w:type="spellEnd"/>
+      <w:r>
+        <w:rPr>
+          <w:sz w:val="24"/>
+          <w:szCs w:val="24"/>
+          <w:lang w:val="en-US"/>
+        </w:rPr>
+        <w:t xml:space="preserve">, </w:t>
+      </w:r>
+      <w:r>
+        <w:rPr>
+          <w:i/>
+          <w:iCs/>
+          <w:sz w:val="24"/>
+          <w:szCs w:val="24"/>
+          <w:lang w:val="en-US"/>
+        </w:rPr>
+        <w:t xml:space="preserve">Main </w:t>
+      </w:r>
+      <w:proofErr w:type="spellStart"/>
+      <w:r>
+        <w:rPr>
+          <w:sz w:val="24"/>
+          <w:szCs w:val="24"/>
+          <w:lang w:val="en-US"/>
+        </w:rPr>
+        <w:t>appelle</w:t>
+      </w:r>
+      <w:proofErr w:type="spellEnd"/>
+      <w:r>
+        <w:rPr>
+          <w:sz w:val="24"/>
+          <w:szCs w:val="24"/>
+          <w:lang w:val="en-US"/>
+        </w:rPr>
+        <w:t xml:space="preserve"> </w:t>
+      </w:r>
+      <w:proofErr w:type="spellStart"/>
+      <w:proofErr w:type="gramStart"/>
+      <w:r>
+        <w:rPr>
+          <w:i/>
+          <w:iCs/>
+          <w:sz w:val="24"/>
+          <w:szCs w:val="24"/>
+          <w:lang w:val="en-US"/>
+        </w:rPr>
+        <w:t>initialLoad</w:t>
+      </w:r>
+      <w:proofErr w:type="spellEnd"/>
+      <w:r>
+        <w:rPr>
+          <w:i/>
+          <w:iCs/>
+          <w:sz w:val="24"/>
+          <w:szCs w:val="24"/>
+          <w:lang w:val="en-US"/>
+        </w:rPr>
+        <w:t>(</w:t>
+      </w:r>
+      <w:proofErr w:type="gramEnd"/>
+      <w:r>
+        <w:rPr>
+          <w:i/>
+          <w:iCs/>
+          <w:sz w:val="24"/>
+          <w:szCs w:val="24"/>
+          <w:lang w:val="en-US"/>
+        </w:rPr>
+        <w:t>truck, warehouse)</w:t>
+      </w:r>
+      <w:r>
+        <w:rPr>
+          <w:sz w:val="24"/>
+          <w:szCs w:val="24"/>
+          <w:lang w:val="en-US"/>
+        </w:rPr>
+        <w:t xml:space="preserve">. </w:t>
+      </w:r>
+      <w:r>
+        <w:rPr>
+          <w:sz w:val="24"/>
+          <w:szCs w:val="24"/>
+        </w:rPr>
+        <w:t xml:space="preserve">Cette fonction appelle par la suite </w:t>
+      </w:r>
+      <w:proofErr w:type="spellStart"/>
+      <w:proofErr w:type="gramStart"/>
+      <w:r>
+        <w:rPr>
+          <w:i/>
+          <w:iCs/>
+          <w:sz w:val="24"/>
+          <w:szCs w:val="24"/>
+        </w:rPr>
+        <w:t>warehouse.maxBoxes</w:t>
+      </w:r>
+      <w:proofErr w:type="spellEnd"/>
+      <w:proofErr w:type="gramEnd"/>
+      <w:r>
+        <w:rPr>
+          <w:i/>
+          <w:iCs/>
+          <w:sz w:val="24"/>
+          <w:szCs w:val="24"/>
+        </w:rPr>
+        <w:t>()</w:t>
+      </w:r>
+      <w:r>
+        <w:rPr>
+          <w:sz w:val="24"/>
+          <w:szCs w:val="24"/>
+        </w:rPr>
+        <w:t xml:space="preserve"> afin de trouver le bâtiment avec le plus de boîtes. Dans le pire cas, </w:t>
+      </w:r>
+      <w:proofErr w:type="spellStart"/>
+      <w:proofErr w:type="gramStart"/>
+      <w:r>
+        <w:rPr>
+          <w:i/>
+          <w:iCs/>
+          <w:sz w:val="24"/>
+          <w:szCs w:val="24"/>
+        </w:rPr>
+        <w:t>maxBoxes</w:t>
+      </w:r>
+      <w:proofErr w:type="spellEnd"/>
+      <w:r>
+        <w:rPr>
+          <w:i/>
+          <w:iCs/>
+          <w:sz w:val="24"/>
+          <w:szCs w:val="24"/>
+        </w:rPr>
+        <w:t>(</w:t>
+      </w:r>
+      <w:proofErr w:type="gramEnd"/>
+      <w:r>
+        <w:rPr>
+          <w:i/>
+          <w:iCs/>
+          <w:sz w:val="24"/>
+          <w:szCs w:val="24"/>
+        </w:rPr>
+        <w:t>)</w:t>
+      </w:r>
+      <w:r>
+        <w:rPr>
+          <w:sz w:val="24"/>
+          <w:szCs w:val="24"/>
+        </w:rPr>
+        <w:t xml:space="preserve"> passe au travers n-1 bâtiments dans sa boucle for, </w:t>
+      </w:r>
+      <w:r>
+        <w:rPr>
+          <w:sz w:val="24"/>
+          <w:szCs w:val="24"/>
+        </w:rPr>
+        <w:t>ce qui donne</w:t>
+      </w:r>
+      <w:r>
+        <w:rPr>
+          <w:sz w:val="24"/>
+          <w:szCs w:val="24"/>
+        </w:rPr>
+        <w:t xml:space="preserve"> O(n). Les autres opérations de </w:t>
+      </w:r>
+      <w:proofErr w:type="spellStart"/>
+      <w:proofErr w:type="gramStart"/>
+      <w:r>
+        <w:rPr>
+          <w:i/>
+          <w:iCs/>
+          <w:sz w:val="24"/>
+          <w:szCs w:val="24"/>
+        </w:rPr>
+        <w:t>initialLoad</w:t>
+      </w:r>
+      <w:proofErr w:type="spellEnd"/>
+      <w:r>
+        <w:rPr>
+          <w:i/>
+          <w:iCs/>
+          <w:sz w:val="24"/>
+          <w:szCs w:val="24"/>
+        </w:rPr>
+        <w:t>(</w:t>
+      </w:r>
+      <w:proofErr w:type="gramEnd"/>
+      <w:r>
+        <w:rPr>
+          <w:i/>
+          <w:iCs/>
+          <w:sz w:val="24"/>
+          <w:szCs w:val="24"/>
+        </w:rPr>
+        <w:t xml:space="preserve">truck, </w:t>
+      </w:r>
+      <w:proofErr w:type="spellStart"/>
+      <w:r>
+        <w:rPr>
+          <w:i/>
+          <w:iCs/>
+          <w:sz w:val="24"/>
+          <w:szCs w:val="24"/>
+        </w:rPr>
+        <w:t>warehouse</w:t>
+      </w:r>
+      <w:proofErr w:type="spellEnd"/>
+      <w:r>
+        <w:rPr>
+          <w:i/>
+          <w:iCs/>
+          <w:sz w:val="24"/>
+          <w:szCs w:val="24"/>
+        </w:rPr>
+        <w:t>)</w:t>
+      </w:r>
+      <w:r>
+        <w:rPr>
+          <w:sz w:val="24"/>
+          <w:szCs w:val="24"/>
+        </w:rPr>
+        <w:t xml:space="preserve"> sont en temps constant.</w:t>
+      </w:r>
+    </w:p>
+    <w:p>
+      <w:pPr>
+        <w:pStyle w:val="Paragraphedeliste"/>
+        <w:ind w:left="0"/>
+        <w:jc w:val="both"/>
+        <w:rPr>
+          <w:sz w:val="24"/>
+          <w:szCs w:val="24"/>
+        </w:rPr>
+      </w:pPr>
+    </w:p>
+    <w:p>
+      <w:pPr>
+        <w:pStyle w:val="Paragraphedeliste"/>
+        <w:ind w:left="0"/>
+        <w:jc w:val="both"/>
+        <w:rPr>
+          <w:sz w:val="24"/>
+          <w:szCs w:val="24"/>
+        </w:rPr>
+      </w:pPr>
+      <w:proofErr w:type="spellStart"/>
+      <w:proofErr w:type="gramStart"/>
+      <w:r>
+        <w:rPr>
+          <w:i/>
+          <w:iCs/>
+          <w:sz w:val="24"/>
+          <w:szCs w:val="24"/>
+        </w:rPr>
+        <w:t>distanceTruckBuildings</w:t>
+      </w:r>
+      <w:proofErr w:type="spellEnd"/>
+      <w:r>
+        <w:rPr>
+          <w:i/>
+          <w:iCs/>
+          <w:sz w:val="24"/>
+          <w:szCs w:val="24"/>
+        </w:rPr>
+        <w:t>(</w:t>
+      </w:r>
+      <w:proofErr w:type="gramEnd"/>
+      <w:r>
+        <w:rPr>
+          <w:i/>
+          <w:iCs/>
+          <w:sz w:val="24"/>
+          <w:szCs w:val="24"/>
+        </w:rPr>
+        <w:t xml:space="preserve">truck, </w:t>
+      </w:r>
+      <w:proofErr w:type="spellStart"/>
+      <w:r>
+        <w:rPr>
+          <w:i/>
+          <w:iCs/>
+          <w:sz w:val="24"/>
+          <w:szCs w:val="24"/>
+        </w:rPr>
+        <w:t>ArrayList</w:t>
+      </w:r>
+      <w:proofErr w:type="spellEnd"/>
+      <w:r>
+        <w:rPr>
+          <w:i/>
+          <w:iCs/>
+          <w:sz w:val="24"/>
+          <w:szCs w:val="24"/>
+        </w:rPr>
+        <w:t xml:space="preserve"> buildings) </w:t>
+      </w:r>
+      <w:r>
+        <w:rPr>
+          <w:sz w:val="24"/>
+          <w:szCs w:val="24"/>
+        </w:rPr>
+        <w:t xml:space="preserve">est </w:t>
+      </w:r>
+      <w:r>
+        <w:rPr>
+          <w:sz w:val="24"/>
+          <w:szCs w:val="24"/>
+        </w:rPr>
+        <w:t xml:space="preserve">la fonction suivante appelée par </w:t>
+      </w:r>
+      <w:r>
+        <w:rPr>
+          <w:i/>
+          <w:iCs/>
+          <w:sz w:val="24"/>
+          <w:szCs w:val="24"/>
+        </w:rPr>
+        <w:t>Main</w:t>
+      </w:r>
+      <w:r>
+        <w:rPr>
+          <w:sz w:val="24"/>
+          <w:szCs w:val="24"/>
+        </w:rPr>
+        <w:t xml:space="preserve">. Cette fonction </w:t>
+      </w:r>
+      <w:r>
+        <w:rPr>
+          <w:sz w:val="24"/>
+          <w:szCs w:val="24"/>
+        </w:rPr>
+        <w:t>contient une boucle for qui passe au travers tous les bâtiments, donc elle est de O(n).</w:t>
+      </w:r>
+    </w:p>
+    <w:p>
+      <w:pPr>
+        <w:pStyle w:val="Paragraphedeliste"/>
+        <w:ind w:left="0"/>
+        <w:jc w:val="both"/>
+        <w:rPr>
+          <w:sz w:val="24"/>
+          <w:szCs w:val="24"/>
+        </w:rPr>
+      </w:pPr>
+    </w:p>
+    <w:p>
+      <w:pPr>
+        <w:pStyle w:val="Paragraphedeliste"/>
+        <w:ind w:left="0"/>
+        <w:jc w:val="both"/>
+        <w:rPr>
+          <w:sz w:val="24"/>
+          <w:szCs w:val="24"/>
+        </w:rPr>
+      </w:pPr>
+      <w:r>
+        <w:rPr>
+          <w:sz w:val="24"/>
+          <w:szCs w:val="24"/>
+        </w:rPr>
+        <w:t xml:space="preserve">Après, c’est </w:t>
+      </w:r>
+      <w:proofErr w:type="spellStart"/>
+      <w:proofErr w:type="gramStart"/>
+      <w:r>
+        <w:rPr>
+          <w:i/>
+          <w:iCs/>
+          <w:sz w:val="24"/>
+          <w:szCs w:val="24"/>
+        </w:rPr>
+        <w:t>warehouse.quickSortDistance</w:t>
+      </w:r>
+      <w:proofErr w:type="spellEnd"/>
+      <w:proofErr w:type="gramEnd"/>
+      <w:r>
+        <w:rPr>
+          <w:i/>
+          <w:iCs/>
+          <w:sz w:val="24"/>
+          <w:szCs w:val="24"/>
+        </w:rPr>
+        <w:t xml:space="preserve">(buildings, 0, </w:t>
+      </w:r>
+      <w:proofErr w:type="spellStart"/>
+      <w:r>
+        <w:rPr>
+          <w:i/>
+          <w:iCs/>
+          <w:sz w:val="24"/>
+          <w:szCs w:val="24"/>
+        </w:rPr>
+        <w:t>lowIndex</w:t>
+      </w:r>
+      <w:proofErr w:type="spellEnd"/>
+      <w:r>
+        <w:rPr>
+          <w:i/>
+          <w:iCs/>
+          <w:sz w:val="24"/>
+          <w:szCs w:val="24"/>
+        </w:rPr>
+        <w:t xml:space="preserve">, </w:t>
+      </w:r>
+      <w:proofErr w:type="spellStart"/>
+      <w:r>
+        <w:rPr>
+          <w:i/>
+          <w:iCs/>
+          <w:sz w:val="24"/>
+          <w:szCs w:val="24"/>
+        </w:rPr>
+        <w:t>highIndex</w:t>
+      </w:r>
+      <w:proofErr w:type="spellEnd"/>
+      <w:r>
+        <w:rPr>
+          <w:i/>
+          <w:iCs/>
+          <w:sz w:val="24"/>
+          <w:szCs w:val="24"/>
+        </w:rPr>
+        <w:t>)</w:t>
+      </w:r>
+      <w:r>
+        <w:rPr>
+          <w:sz w:val="24"/>
+          <w:szCs w:val="24"/>
+        </w:rPr>
+        <w:t xml:space="preserve"> qui e</w:t>
+      </w:r>
+      <w:bookmarkStart w:id="0" w:name="_GoBack"/>
+      <w:bookmarkEnd w:id="0"/>
+      <w:r>
+        <w:rPr>
+          <w:sz w:val="24"/>
+          <w:szCs w:val="24"/>
+        </w:rPr>
+        <w:t xml:space="preserve">st appelée par </w:t>
+      </w:r>
+      <w:r>
+        <w:rPr>
+          <w:i/>
+          <w:iCs/>
+          <w:sz w:val="24"/>
+          <w:szCs w:val="24"/>
+        </w:rPr>
+        <w:t>Main</w:t>
+      </w:r>
+      <w:r>
+        <w:rPr>
+          <w:sz w:val="24"/>
+          <w:szCs w:val="24"/>
+        </w:rPr>
+        <w:t>.</w:t>
+      </w:r>
+      <w:r>
+        <w:rPr>
+          <w:sz w:val="24"/>
+          <w:szCs w:val="24"/>
+        </w:rPr>
+        <w:t xml:space="preserve"> Il s’agit d’un tri rapide (</w:t>
+      </w:r>
+      <w:r>
+        <w:rPr>
+          <w:sz w:val="24"/>
+          <w:szCs w:val="24"/>
+        </w:rPr>
+        <w:t>quick sort) traditionnel qui tri les éléments selon leur distance au camion. Le tri rapide consiste à choisir un pivot et à permuter les éléments du tableau pour que ceux ayant une distance inférieure au pivot se retrouvent à sa gauche, et ceux ayant une distance supérieure soient à droite. Ensuite, quick sort est appelé récursivement sur les deux sous-tableaux formés par les éléments inférieurs et les éléments supérieurs au pivot. Si le pivot sélectionné est la plus grande ou la plus petite distance, un des sous-tableau sera de taille n-1. S</w:t>
+      </w:r>
+      <w:r>
+        <w:rPr>
+          <w:sz w:val="24"/>
+          <w:szCs w:val="24"/>
+        </w:rPr>
+        <w:t xml:space="preserve">i cela se produit à chaque appel récursif, </w:t>
+      </w:r>
+      <w:proofErr w:type="spellStart"/>
+      <w:r>
+        <w:rPr>
+          <w:i/>
+          <w:iCs/>
+          <w:sz w:val="24"/>
+          <w:szCs w:val="24"/>
+        </w:rPr>
+        <w:t>quickSortDistance</w:t>
+      </w:r>
+      <w:proofErr w:type="spellEnd"/>
+      <w:r>
+        <w:rPr>
+          <w:sz w:val="24"/>
+          <w:szCs w:val="24"/>
+        </w:rPr>
+        <w:t xml:space="preserve"> sera appelé avec n-1, n-2, n-</w:t>
+      </w:r>
+      <w:proofErr w:type="gramStart"/>
+      <w:r>
+        <w:rPr>
+          <w:sz w:val="24"/>
+          <w:szCs w:val="24"/>
+        </w:rPr>
+        <w:t>3,…</w:t>
+      </w:r>
+      <w:proofErr w:type="gramEnd"/>
+      <w:r>
+        <w:rPr>
+          <w:sz w:val="24"/>
+          <w:szCs w:val="24"/>
+        </w:rPr>
+        <w:t xml:space="preserve"> éléments à chaque fois pour le grand sous-tableau, et avec 1 pour le petit sous-tableau. Comme il y a n/2 appels de quick sort avec n-1, n-2, n-</w:t>
+      </w:r>
+      <w:proofErr w:type="gramStart"/>
+      <w:r>
+        <w:rPr>
+          <w:sz w:val="24"/>
+          <w:szCs w:val="24"/>
+        </w:rPr>
+        <w:t>3,…</w:t>
+      </w:r>
+      <w:proofErr w:type="gramEnd"/>
+      <w:r>
+        <w:rPr>
+          <w:sz w:val="24"/>
+          <w:szCs w:val="24"/>
+        </w:rPr>
+        <w:t xml:space="preserve"> nous obtenons n((n-1)/2) et nous pouvons ignorer les n/2 appels avec 1 qui sont insignifiants. Ainsi, par distribution, nous obtenons (n</w:t>
+      </w:r>
+      <w:r>
+        <w:rPr>
+          <w:sz w:val="24"/>
+          <w:szCs w:val="24"/>
+          <w:vertAlign w:val="superscript"/>
+        </w:rPr>
+        <w:t>2</w:t>
+      </w:r>
+      <w:r>
+        <w:rPr>
+          <w:sz w:val="24"/>
+          <w:szCs w:val="24"/>
+        </w:rPr>
+        <w:t>-</w:t>
+      </w:r>
+      <w:proofErr w:type="gramStart"/>
+      <w:r>
+        <w:rPr>
+          <w:sz w:val="24"/>
+          <w:szCs w:val="24"/>
+        </w:rPr>
+        <w:t>n)/</w:t>
+      </w:r>
+      <w:proofErr w:type="gramEnd"/>
+      <w:r>
+        <w:rPr>
+          <w:sz w:val="24"/>
+          <w:szCs w:val="24"/>
+        </w:rPr>
+        <w:t>2, ce qui donne O(n</w:t>
+      </w:r>
+      <w:r>
+        <w:rPr>
+          <w:sz w:val="24"/>
+          <w:szCs w:val="24"/>
+          <w:vertAlign w:val="superscript"/>
+        </w:rPr>
+        <w:t>2</w:t>
+      </w:r>
+      <w:r>
+        <w:rPr>
+          <w:sz w:val="24"/>
+          <w:szCs w:val="24"/>
+        </w:rPr>
+        <w:t>) dans le pire cas. Heureusement, le cas moyen du tri rapide est O(</w:t>
+      </w:r>
+      <w:proofErr w:type="spellStart"/>
+      <w:r>
+        <w:rPr>
+          <w:sz w:val="24"/>
+          <w:szCs w:val="24"/>
+        </w:rPr>
+        <w:t>nlogn</w:t>
+      </w:r>
+      <w:proofErr w:type="spellEnd"/>
+      <w:r>
+        <w:rPr>
+          <w:sz w:val="24"/>
+          <w:szCs w:val="24"/>
+        </w:rPr>
+        <w:t>).</w:t>
+      </w:r>
+    </w:p>
+    <w:p>
+      <w:pPr>
+        <w:pStyle w:val="Paragraphedeliste"/>
+        <w:ind w:left="0"/>
+        <w:jc w:val="both"/>
+        <w:rPr>
+          <w:sz w:val="24"/>
+          <w:szCs w:val="24"/>
+        </w:rPr>
+      </w:pPr>
+    </w:p>
+    <w:p>
+      <w:pPr>
+        <w:pStyle w:val="Paragraphedeliste"/>
+        <w:ind w:left="0"/>
+        <w:jc w:val="both"/>
+        <w:rPr>
+          <w:sz w:val="24"/>
+          <w:szCs w:val="24"/>
+        </w:rPr>
+      </w:pPr>
+      <w:r>
+        <w:rPr>
+          <w:sz w:val="24"/>
+          <w:szCs w:val="24"/>
+        </w:rPr>
+        <w:lastRenderedPageBreak/>
+        <w:t xml:space="preserve">Par la suite, </w:t>
+      </w:r>
+      <w:r>
+        <w:rPr>
+          <w:i/>
+          <w:iCs/>
+          <w:sz w:val="24"/>
+          <w:szCs w:val="24"/>
+        </w:rPr>
+        <w:t>Main</w:t>
+      </w:r>
+      <w:r>
+        <w:rPr>
+          <w:sz w:val="24"/>
+          <w:szCs w:val="24"/>
+        </w:rPr>
+        <w:t xml:space="preserve"> appelle n fois </w:t>
+      </w:r>
+      <w:proofErr w:type="spellStart"/>
+      <w:proofErr w:type="gramStart"/>
+      <w:r>
+        <w:rPr>
+          <w:i/>
+          <w:iCs/>
+          <w:sz w:val="24"/>
+          <w:szCs w:val="24"/>
+        </w:rPr>
+        <w:t>warehouse.closestBuildingToTruck</w:t>
+      </w:r>
+      <w:proofErr w:type="spellEnd"/>
+      <w:proofErr w:type="gramEnd"/>
+      <w:r>
+        <w:rPr>
+          <w:i/>
+          <w:iCs/>
+          <w:sz w:val="24"/>
+          <w:szCs w:val="24"/>
+        </w:rPr>
+        <w:t>(buildings)</w:t>
+      </w:r>
+      <w:r>
+        <w:rPr>
+          <w:sz w:val="24"/>
+          <w:szCs w:val="24"/>
+        </w:rPr>
+        <w:t xml:space="preserve"> dans le pire cas</w:t>
+      </w:r>
+      <w:r>
+        <w:rPr>
+          <w:sz w:val="24"/>
+          <w:szCs w:val="24"/>
+        </w:rPr>
+        <w:t xml:space="preserve"> afin de remplir le camion. En effet, dans le pire cas, le camion devra passer par les n bâtiments pour être rempli. Cette fonction appelle une fois une autre méthode : </w:t>
+      </w:r>
+      <w:proofErr w:type="spellStart"/>
+      <w:r>
+        <w:rPr>
+          <w:i/>
+          <w:iCs/>
+          <w:sz w:val="24"/>
+          <w:szCs w:val="24"/>
+        </w:rPr>
+        <w:t>findNextUnvisitedBuilding</w:t>
+      </w:r>
+      <w:proofErr w:type="spellEnd"/>
+      <w:r>
+        <w:rPr>
+          <w:i/>
+          <w:iCs/>
+          <w:sz w:val="24"/>
+          <w:szCs w:val="24"/>
+        </w:rPr>
+        <w:t>(buildings)</w:t>
+      </w:r>
+      <w:r>
+        <w:rPr>
+          <w:sz w:val="24"/>
+          <w:szCs w:val="24"/>
+        </w:rPr>
+        <w:t xml:space="preserve"> qui peut passer au travers les n bâtiments dans une boucle </w:t>
+      </w:r>
+      <w:proofErr w:type="spellStart"/>
+      <w:r>
+        <w:rPr>
+          <w:sz w:val="24"/>
+          <w:szCs w:val="24"/>
+        </w:rPr>
+        <w:t>while</w:t>
+      </w:r>
+      <w:proofErr w:type="spellEnd"/>
+      <w:r>
+        <w:rPr>
+          <w:sz w:val="24"/>
+          <w:szCs w:val="24"/>
+        </w:rPr>
+        <w:t xml:space="preserve">. Après son retour à </w:t>
+      </w:r>
+      <w:proofErr w:type="spellStart"/>
+      <w:r>
+        <w:rPr>
+          <w:i/>
+          <w:iCs/>
+          <w:sz w:val="24"/>
+          <w:szCs w:val="24"/>
+        </w:rPr>
+        <w:t>closestBuildingToTruck</w:t>
+      </w:r>
+      <w:proofErr w:type="spellEnd"/>
+      <w:r>
+        <w:rPr>
+          <w:sz w:val="24"/>
+          <w:szCs w:val="24"/>
+        </w:rPr>
+        <w:t xml:space="preserve">, cette fonction exécute une boucle </w:t>
+      </w:r>
+      <w:proofErr w:type="spellStart"/>
+      <w:r>
+        <w:rPr>
+          <w:sz w:val="24"/>
+          <w:szCs w:val="24"/>
+        </w:rPr>
+        <w:t>while</w:t>
+      </w:r>
+      <w:proofErr w:type="spellEnd"/>
+      <w:r>
+        <w:rPr>
+          <w:sz w:val="24"/>
+          <w:szCs w:val="24"/>
+        </w:rPr>
+        <w:t xml:space="preserve"> qui, dans le pire cas, passe au travers n éléments. Comme cette méthode, est d’ordre n, nous pouvons conclure qu’elle est O(n). Nous avons donc que </w:t>
+      </w:r>
+      <w:r>
+        <w:rPr>
+          <w:i/>
+          <w:iCs/>
+          <w:sz w:val="24"/>
+          <w:szCs w:val="24"/>
+        </w:rPr>
+        <w:t>Main</w:t>
+      </w:r>
+      <w:r>
+        <w:rPr>
+          <w:sz w:val="24"/>
+          <w:szCs w:val="24"/>
+        </w:rPr>
+        <w:t xml:space="preserve"> appelle n fois une fonction</w:t>
+      </w:r>
+      <w:r>
+        <w:rPr>
+          <w:sz w:val="24"/>
+          <w:szCs w:val="24"/>
+        </w:rPr>
+        <w:t>, ce qui donne O(n</w:t>
+      </w:r>
+      <w:r>
+        <w:rPr>
+          <w:sz w:val="24"/>
+          <w:szCs w:val="24"/>
+          <w:vertAlign w:val="superscript"/>
+        </w:rPr>
+        <w:t>2</w:t>
+      </w:r>
+      <w:r>
+        <w:rPr>
+          <w:sz w:val="24"/>
+          <w:szCs w:val="24"/>
+        </w:rPr>
+        <w:t>) pour cette portion du programme.</w:t>
+      </w:r>
+    </w:p>
+    <w:p>
+      <w:pPr>
+        <w:pStyle w:val="Paragraphedeliste"/>
+        <w:ind w:left="0"/>
+        <w:jc w:val="both"/>
+        <w:rPr>
+          <w:sz w:val="24"/>
+          <w:szCs w:val="24"/>
+        </w:rPr>
+      </w:pPr>
+    </w:p>
+    <w:p>
+      <w:pPr>
+        <w:pStyle w:val="Paragraphedeliste"/>
+        <w:ind w:left="0"/>
+        <w:jc w:val="both"/>
+        <w:rPr>
+          <w:sz w:val="24"/>
+          <w:szCs w:val="24"/>
+        </w:rPr>
+      </w:pPr>
+      <w:r>
+        <w:rPr>
+          <w:sz w:val="24"/>
+          <w:szCs w:val="24"/>
+        </w:rPr>
+        <w:t xml:space="preserve">Finalement, </w:t>
+      </w:r>
+      <w:r>
+        <w:rPr>
+          <w:i/>
+          <w:iCs/>
+          <w:sz w:val="24"/>
+          <w:szCs w:val="24"/>
+        </w:rPr>
+        <w:t>Main</w:t>
+      </w:r>
+      <w:r>
+        <w:rPr>
+          <w:sz w:val="24"/>
+          <w:szCs w:val="24"/>
+        </w:rPr>
+        <w:t xml:space="preserve"> appelle </w:t>
+      </w:r>
+      <w:proofErr w:type="spellStart"/>
+      <w:r>
+        <w:rPr>
+          <w:i/>
+          <w:iCs/>
+          <w:sz w:val="24"/>
+          <w:szCs w:val="24"/>
+        </w:rPr>
+        <w:t>loadOutPut</w:t>
+      </w:r>
+      <w:proofErr w:type="spellEnd"/>
+      <w:r>
+        <w:rPr>
+          <w:i/>
+          <w:iCs/>
+          <w:sz w:val="24"/>
+          <w:szCs w:val="24"/>
+        </w:rPr>
+        <w:t>(</w:t>
+      </w:r>
+      <w:proofErr w:type="spellStart"/>
+      <w:r>
+        <w:rPr>
+          <w:i/>
+          <w:iCs/>
+          <w:sz w:val="24"/>
+          <w:szCs w:val="24"/>
+        </w:rPr>
+        <w:t>outputFilePath</w:t>
+      </w:r>
+      <w:proofErr w:type="spellEnd"/>
+      <w:r>
+        <w:rPr>
+          <w:i/>
+          <w:iCs/>
+          <w:sz w:val="24"/>
+          <w:szCs w:val="24"/>
+        </w:rPr>
+        <w:t xml:space="preserve">) </w:t>
+      </w:r>
+      <w:r>
+        <w:rPr>
+          <w:sz w:val="24"/>
+          <w:szCs w:val="24"/>
+        </w:rPr>
+        <w:t>qui retire les bâtiments visités de la file afin d’afficher leurs informations dans un fichier. Dans le pire cas, tous les n bâtiments ont été visités et doivent être retirés de la pile, pour un O(n).</w:t>
+      </w:r>
+    </w:p>
+    <w:p>
+      <w:pPr>
+        <w:pStyle w:val="Paragraphedeliste"/>
+        <w:ind w:left="0"/>
+        <w:jc w:val="both"/>
+        <w:rPr>
+          <w:sz w:val="24"/>
+          <w:szCs w:val="24"/>
+        </w:rPr>
+      </w:pPr>
+    </w:p>
+    <w:p>
+      <w:pPr>
+        <w:pStyle w:val="Paragraphedeliste"/>
+        <w:ind w:left="0"/>
+        <w:jc w:val="both"/>
+        <w:rPr>
+          <w:sz w:val="24"/>
+          <w:szCs w:val="24"/>
+        </w:rPr>
+      </w:pPr>
+      <w:r>
+        <w:rPr>
+          <w:sz w:val="24"/>
+          <w:szCs w:val="24"/>
+        </w:rPr>
+        <w:t>En conclusion, en regardant l’analyse théorique de toutes les fonctions, nous remarquons que les plus significatives sont deux méthodes de O(n</w:t>
+      </w:r>
+      <w:r>
+        <w:rPr>
+          <w:sz w:val="24"/>
+          <w:szCs w:val="24"/>
+          <w:vertAlign w:val="superscript"/>
+        </w:rPr>
+        <w:t>2</w:t>
+      </w:r>
+      <w:r>
+        <w:rPr>
+          <w:sz w:val="24"/>
+          <w:szCs w:val="24"/>
+        </w:rPr>
+        <w:t>). La complexité du programme est donc quadratique puisqu’il est O(n</w:t>
+      </w:r>
+      <w:r>
+        <w:rPr>
+          <w:sz w:val="24"/>
+          <w:szCs w:val="24"/>
+          <w:vertAlign w:val="superscript"/>
+        </w:rPr>
+        <w:t>2</w:t>
+      </w:r>
+      <w:r>
+        <w:rPr>
+          <w:sz w:val="24"/>
+          <w:szCs w:val="24"/>
+        </w:rPr>
+        <w:t>).</w:t>
+      </w:r>
+    </w:p>
+    <w:p>
+      <w:pPr>
+        <w:pStyle w:val="Paragraphedeliste"/>
+        <w:ind w:left="0"/>
+        <w:jc w:val="both"/>
+        <w:rPr>
+          <w:sz w:val="24"/>
+          <w:szCs w:val="24"/>
+        </w:rPr>
+      </w:pPr>
+    </w:p>
+    <w:p>
+      <w:pPr>
+        <w:pStyle w:val="Paragraphedeliste"/>
+        <w:ind w:left="0"/>
+        <w:jc w:val="both"/>
+        <w:rPr>
+          <w:sz w:val="24"/>
+          <w:szCs w:val="24"/>
+        </w:rPr>
+      </w:pPr>
     </w:p>
     <w:p/>
     <w:p/>
-    <w:p>
-      <w:bookmarkStart w:id="0" w:name="_GoBack"/>
-      <w:bookmarkEnd w:id="0"/>
-    </w:p>
+    <w:p/>
+    <w:p/>
     <w:p>
       <w:pPr>
         <w:pStyle w:val="Paragraphedeliste"/>
@@ -602,7 +1852,6 @@
   <w:style w:type="character" w:default="1" w:styleId="Policepardfaut">
     <w:name w:val="Default Paragraph Font"/>
     <w:uiPriority w:val="1"/>
-    <w:semiHidden/>
     <w:unhideWhenUsed/>
   </w:style>
   <w:style w:type="table" w:default="1" w:styleId="TableauNormal">

</xml_diff>